<commit_message>
JD: Benutzerhandbuch optional geloescht und Seitenzahlen eingefuegt
</commit_message>
<xml_diff>
--- a/Benutzerhandbuch.docx
+++ b/Benutzerhandbuch.docx
@@ -225,7 +225,7 @@
               </mc:Choice>
               <mc:Fallback>
                 <w:pict>
-                  <v:rect id="Rechteck 132" o:spid="_x0000_s1026" style="position:absolute;margin-left:-4.4pt;margin-top:0;width:46.8pt;height:77.75pt;z-index:251658240;visibility:visible;mso-wrap-style:square;mso-width-percent:76;mso-height-percent:98;mso-top-percent:23;mso-wrap-distance-left:9pt;mso-wrap-distance-top:0;mso-wrap-distance-right:9pt;mso-wrap-distance-bottom:0;mso-position-horizontal:right;mso-position-horizontal-relative:margin;mso-position-vertical-relative:page;mso-width-percent:76;mso-height-percent:98;mso-top-percent:23;mso-width-relative:page;mso-height-relative:page;v-text-anchor:bottom" o:gfxdata="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" fillcolor="#38a9db" stroked="f" strokeweight="1pt">
+                  <v:rect id="Rechteck 132" o:spid="_x0000_s1026" style="position:absolute;margin-left:-4.4pt;margin-top:0;width:46.8pt;height:77.75pt;z-index:251658240;visibility:visible;mso-wrap-style:square;mso-width-percent:76;mso-height-percent:98;mso-top-percent:23;mso-wrap-distance-left:9pt;mso-wrap-distance-top:0;mso-wrap-distance-right:9pt;mso-wrap-distance-bottom:0;mso-position-horizontal:right;mso-position-horizontal-relative:margin;mso-position-vertical-relative:page;mso-width-percent:76;mso-height-percent:98;mso-top-percent:23;mso-width-relative:page;mso-height-relative:page;v-text-anchor:bottom" o:gfxdata="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" fillcolor="#38a9db" stroked="f" strokeweight="1pt">
                     <o:lock v:ext="edit" aspectratio="t"/>
                     <v:textbox inset="3.6pt,,3.6pt">
                       <w:txbxContent>
@@ -448,6 +448,117 @@
                               </w:p>
                             </w:sdtContent>
                           </w:sdt>
+                          <w:p>
+                            <w:pPr>
+                              <w:pStyle w:val="berschrift2"/>
+                              <w:spacing w:line="276" w:lineRule="auto"/>
+                            </w:pPr>
+                          </w:p>
+                          <w:p>
+                            <w:pPr>
+                              <w:pStyle w:val="berschrift2"/>
+                              <w:spacing w:line="276" w:lineRule="auto"/>
+                              <w:rPr>
+                                <w:color w:val="024E80"/>
+                              </w:rPr>
+                            </w:pPr>
+                            <w:r>
+                              <w:rPr>
+                                <w:color w:val="024E80"/>
+                              </w:rPr>
+                              <w:t>Jo Duras</w:t>
+                            </w:r>
+                          </w:p>
+                          <w:p>
+                            <w:pPr>
+                              <w:pStyle w:val="berschrift2"/>
+                              <w:spacing w:line="276" w:lineRule="auto"/>
+                              <w:rPr>
+                                <w:color w:val="024E80"/>
+                              </w:rPr>
+                            </w:pPr>
+                            <w:r>
+                              <w:rPr>
+                                <w:color w:val="024E80"/>
+                              </w:rPr>
+                              <w:t>Julia Hemkendreis</w:t>
+                            </w:r>
+                          </w:p>
+                          <w:p>
+                            <w:pPr>
+                              <w:pStyle w:val="berschrift2"/>
+                              <w:spacing w:line="276" w:lineRule="auto"/>
+                              <w:rPr>
+                                <w:color w:val="024E80"/>
+                              </w:rPr>
+                            </w:pPr>
+                            <w:r>
+                              <w:rPr>
+                                <w:color w:val="024E80"/>
+                              </w:rPr>
+                              <w:t>Maurice Hennig</w:t>
+                            </w:r>
+                          </w:p>
+                          <w:p>
+                            <w:pPr>
+                              <w:pStyle w:val="berschrift2"/>
+                              <w:spacing w:line="276" w:lineRule="auto"/>
+                              <w:rPr>
+                                <w:color w:val="024E80"/>
+                              </w:rPr>
+                            </w:pPr>
+                            <w:r>
+                              <w:rPr>
+                                <w:color w:val="024E80"/>
+                              </w:rPr>
+                              <w:t>Simon Kaiser</w:t>
+                            </w:r>
+                          </w:p>
+                          <w:p>
+                            <w:pPr>
+                              <w:pStyle w:val="berschrift2"/>
+                              <w:spacing w:line="276" w:lineRule="auto"/>
+                              <w:rPr>
+                                <w:color w:val="024E80"/>
+                              </w:rPr>
+                            </w:pPr>
+                            <w:r>
+                              <w:rPr>
+                                <w:color w:val="024E80"/>
+                              </w:rPr>
+                              <w:t xml:space="preserve">Jan </w:t>
+                            </w:r>
+                            <w:proofErr w:type="spellStart"/>
+                            <w:r>
+                              <w:rPr>
+                                <w:color w:val="024E80"/>
+                              </w:rPr>
+                              <w:t>Tochtenhagen</w:t>
+                            </w:r>
+                            <w:proofErr w:type="spellEnd"/>
+                          </w:p>
+                          <w:p/>
+                          <w:p/>
+                          <w:p/>
+                          <w:p>
+                            <w:pPr>
+                              <w:pStyle w:val="berschrift2"/>
+                              <w:spacing w:line="276" w:lineRule="auto"/>
+                              <w:rPr>
+                                <w:color w:val="024E80"/>
+                                <w:u w:val="single"/>
+                              </w:rPr>
+                            </w:pPr>
+                            <w:r>
+                              <w:rPr>
+                                <w:color w:val="024E80"/>
+                                <w:u w:val="single"/>
+                              </w:rPr>
+                              <w:t>Stand 21.03.2024</w:t>
+                            </w:r>
+                          </w:p>
+                          <w:p/>
+                          <w:p/>
                           <w:p>
                             <w:pPr>
                               <w:pStyle w:val="berschrift2"/>
@@ -624,7 +735,7 @@
                 <v:stroke joinstyle="miter"/>
                 <v:path gradientshapeok="t" o:connecttype="rect"/>
               </v:shapetype>
-              <v:shape id="Textfeld 131" o:spid="_x0000_s1027" type="#_x0000_t202" style="position:absolute;margin-left:34.4pt;margin-top:0;width:369pt;height:328.75pt;z-index:251659264;visibility:visible;mso-wrap-style:square;mso-width-percent:790;mso-height-percent:0;mso-wrap-distance-left:14.4pt;mso-wrap-distance-top:0;mso-wrap-distance-right:14.4pt;mso-wrap-distance-bottom:0;mso-position-horizontal:absolute;mso-position-horizontal-relative:margin;mso-position-vertical:bottom;mso-position-vertical-relative:margin;mso-width-percent:790;mso-height-percent:0;mso-width-relative:margin;mso-height-relative:page;v-text-anchor:top" o:gfxdata="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" filled="f" stroked="f" strokeweight=".5pt">
+              <v:shape id="Textfeld 131" o:spid="_x0000_s1027" type="#_x0000_t202" style="position:absolute;margin-left:34.4pt;margin-top:0;width:369pt;height:328.75pt;z-index:251659264;visibility:visible;mso-wrap-style:square;mso-width-percent:790;mso-height-percent:0;mso-wrap-distance-left:14.4pt;mso-wrap-distance-top:0;mso-wrap-distance-right:14.4pt;mso-wrap-distance-bottom:0;mso-position-horizontal:absolute;mso-position-horizontal-relative:margin;mso-position-vertical:bottom;mso-position-vertical-relative:margin;mso-width-percent:790;mso-height-percent:0;mso-width-relative:margin;mso-height-relative:page;v-text-anchor:top" o:gfxdata="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" filled="f" stroked="f" strokeweight=".5pt">
                 <v:textbox inset="0,0,0,0">
                   <w:txbxContent>
                     <w:p>
@@ -720,6 +831,117 @@
                         </w:p>
                       </w:sdtContent>
                     </w:sdt>
+                    <w:p>
+                      <w:pPr>
+                        <w:pStyle w:val="berschrift2"/>
+                        <w:spacing w:line="276" w:lineRule="auto"/>
+                      </w:pPr>
+                    </w:p>
+                    <w:p>
+                      <w:pPr>
+                        <w:pStyle w:val="berschrift2"/>
+                        <w:spacing w:line="276" w:lineRule="auto"/>
+                        <w:rPr>
+                          <w:color w:val="024E80"/>
+                        </w:rPr>
+                      </w:pPr>
+                      <w:r>
+                        <w:rPr>
+                          <w:color w:val="024E80"/>
+                        </w:rPr>
+                        <w:t>Jo Duras</w:t>
+                      </w:r>
+                    </w:p>
+                    <w:p>
+                      <w:pPr>
+                        <w:pStyle w:val="berschrift2"/>
+                        <w:spacing w:line="276" w:lineRule="auto"/>
+                        <w:rPr>
+                          <w:color w:val="024E80"/>
+                        </w:rPr>
+                      </w:pPr>
+                      <w:r>
+                        <w:rPr>
+                          <w:color w:val="024E80"/>
+                        </w:rPr>
+                        <w:t>Julia Hemkendreis</w:t>
+                      </w:r>
+                    </w:p>
+                    <w:p>
+                      <w:pPr>
+                        <w:pStyle w:val="berschrift2"/>
+                        <w:spacing w:line="276" w:lineRule="auto"/>
+                        <w:rPr>
+                          <w:color w:val="024E80"/>
+                        </w:rPr>
+                      </w:pPr>
+                      <w:r>
+                        <w:rPr>
+                          <w:color w:val="024E80"/>
+                        </w:rPr>
+                        <w:t>Maurice Hennig</w:t>
+                      </w:r>
+                    </w:p>
+                    <w:p>
+                      <w:pPr>
+                        <w:pStyle w:val="berschrift2"/>
+                        <w:spacing w:line="276" w:lineRule="auto"/>
+                        <w:rPr>
+                          <w:color w:val="024E80"/>
+                        </w:rPr>
+                      </w:pPr>
+                      <w:r>
+                        <w:rPr>
+                          <w:color w:val="024E80"/>
+                        </w:rPr>
+                        <w:t>Simon Kaiser</w:t>
+                      </w:r>
+                    </w:p>
+                    <w:p>
+                      <w:pPr>
+                        <w:pStyle w:val="berschrift2"/>
+                        <w:spacing w:line="276" w:lineRule="auto"/>
+                        <w:rPr>
+                          <w:color w:val="024E80"/>
+                        </w:rPr>
+                      </w:pPr>
+                      <w:r>
+                        <w:rPr>
+                          <w:color w:val="024E80"/>
+                        </w:rPr>
+                        <w:t xml:space="preserve">Jan </w:t>
+                      </w:r>
+                      <w:proofErr w:type="spellStart"/>
+                      <w:r>
+                        <w:rPr>
+                          <w:color w:val="024E80"/>
+                        </w:rPr>
+                        <w:t>Tochtenhagen</w:t>
+                      </w:r>
+                      <w:proofErr w:type="spellEnd"/>
+                    </w:p>
+                    <w:p/>
+                    <w:p/>
+                    <w:p/>
+                    <w:p>
+                      <w:pPr>
+                        <w:pStyle w:val="berschrift2"/>
+                        <w:spacing w:line="276" w:lineRule="auto"/>
+                        <w:rPr>
+                          <w:color w:val="024E80"/>
+                          <w:u w:val="single"/>
+                        </w:rPr>
+                      </w:pPr>
+                      <w:r>
+                        <w:rPr>
+                          <w:color w:val="024E80"/>
+                          <w:u w:val="single"/>
+                        </w:rPr>
+                        <w:t>Stand 21.03.2024</w:t>
+                      </w:r>
+                    </w:p>
+                    <w:p/>
+                    <w:p/>
                     <w:p>
                       <w:pPr>
                         <w:pStyle w:val="berschrift2"/>
@@ -1272,7 +1494,7 @@
                 <w:noProof/>
                 <w:webHidden/>
               </w:rPr>
-              <w:t>5</w:t>
+              <w:t>4</w:t>
             </w:r>
             <w:r>
               <w:rPr>
@@ -1360,7 +1582,7 @@
                 <w:noProof/>
                 <w:webHidden/>
               </w:rPr>
-              <w:t>6</w:t>
+              <w:t>4</w:t>
             </w:r>
             <w:r>
               <w:rPr>
@@ -1402,6 +1624,8 @@
         </w:rPr>
         <w:br w:type="page"/>
       </w:r>
+      <w:bookmarkStart w:id="40" w:name="_GoBack"/>
+      <w:bookmarkEnd w:id="40"/>
     </w:p>
     <w:p>
       <w:pPr>
@@ -1411,12 +1635,12 @@
           <w:numId w:val="1"/>
         </w:numPr>
       </w:pPr>
-      <w:bookmarkStart w:id="40" w:name="_Toc160193061"/>
+      <w:bookmarkStart w:id="41" w:name="_Toc160193061"/>
       <w:r>
         <w:lastRenderedPageBreak/>
         <w:t>Einleitung</w:t>
       </w:r>
-      <w:bookmarkEnd w:id="40"/>
+      <w:bookmarkEnd w:id="41"/>
     </w:p>
     <w:p>
       <w:r>
@@ -1467,27 +1691,12 @@
         <w:t xml:space="preserve">zugeordnet. </w:t>
       </w:r>
       <w:r>
-        <w:rPr>
-          <w:color w:val="7030A0"/>
-        </w:rPr>
         <w:t>Zusätzlich übernimmt die Software die Erstellung eines Zeit- und Raumplanes für den Berufsorientierungstag</w:t>
       </w:r>
       <w:r>
-        <w:rPr>
-          <w:color w:val="7030A0"/>
-        </w:rPr>
         <w:t xml:space="preserve"> und stellt diese Pläne als Excel-Dateien zur Verfügung</w:t>
       </w:r>
       <w:r>
-        <w:rPr>
-          <w:color w:val="7030A0"/>
-        </w:rPr>
-        <w:t xml:space="preserve"> (optional, wenn das Feature noch fertig werden sollte)</w:t>
-      </w:r>
-      <w:r>
-        <w:rPr>
-          <w:color w:val="7030A0"/>
-        </w:rPr>
         <w:t xml:space="preserve">. </w:t>
       </w:r>
       <w:r>
@@ -1643,14 +1852,27 @@
       <w:r>
         <w:t xml:space="preserve">Abbildung </w:t>
       </w:r>
-      <w:fldSimple w:instr=" SEQ Abbildung \* ARABIC ">
-        <w:r>
-          <w:rPr>
-            <w:noProof/>
-          </w:rPr>
-          <w:t>1</w:t>
-        </w:r>
-      </w:fldSimple>
+      <w:r>
+        <w:fldChar w:fldCharType="begin"/>
+      </w:r>
+      <w:r>
+        <w:instrText xml:space="preserve"> SEQ Abbildung \* ARABIC </w:instrText>
+      </w:r>
+      <w:r>
+        <w:fldChar w:fldCharType="separate"/>
+      </w:r>
+      <w:r>
+        <w:rPr>
+          <w:noProof/>
+        </w:rPr>
+        <w:t>1</w:t>
+      </w:r>
+      <w:r>
+        <w:rPr>
+          <w:noProof/>
+        </w:rPr>
+        <w:fldChar w:fldCharType="end"/>
+      </w:r>
       <w:r>
         <w:t>: Einsicht in den Auslieferungsordner</w:t>
       </w:r>
@@ -1679,12 +1901,12 @@
           <w:numId w:val="1"/>
         </w:numPr>
       </w:pPr>
-      <w:bookmarkStart w:id="41" w:name="_Toc160193062"/>
+      <w:bookmarkStart w:id="42" w:name="_Toc160193062"/>
       <w:r>
         <w:lastRenderedPageBreak/>
         <w:t>IMPORT-Dateien</w:t>
       </w:r>
-      <w:bookmarkEnd w:id="41"/>
+      <w:bookmarkEnd w:id="42"/>
     </w:p>
     <w:p>
       <w:r>
@@ -1722,27 +1944,12 @@
           <w:ilvl w:val="0"/>
           <w:numId w:val="2"/>
         </w:numPr>
-        <w:rPr>
-          <w:color w:val="7030A0"/>
-        </w:rPr>
-      </w:pPr>
-      <w:r>
-        <w:rPr>
-          <w:color w:val="7030A0"/>
-        </w:rPr>
+      </w:pPr>
+      <w:r>
         <w:t>Raeume.xlsx</w:t>
       </w:r>
       <w:r>
-        <w:rPr>
-          <w:color w:val="7030A0"/>
-        </w:rPr>
         <w:t xml:space="preserve"> </w:t>
-      </w:r>
-      <w:r>
-        <w:rPr>
-          <w:color w:val="7030A0"/>
-        </w:rPr>
-        <w:t>(optional, wenn das Feature noch fertig werden sollte</w:t>
       </w:r>
     </w:p>
     <w:p>
@@ -1846,14 +2053,27 @@
       <w:r>
         <w:t xml:space="preserve">Abbildung </w:t>
       </w:r>
-      <w:fldSimple w:instr=" SEQ Abbildung \* ARABIC ">
-        <w:r>
-          <w:rPr>
-            <w:noProof/>
-          </w:rPr>
-          <w:t>2</w:t>
-        </w:r>
-      </w:fldSimple>
+      <w:r>
+        <w:fldChar w:fldCharType="begin"/>
+      </w:r>
+      <w:r>
+        <w:instrText xml:space="preserve"> SEQ Abbildung \* ARABIC </w:instrText>
+      </w:r>
+      <w:r>
+        <w:fldChar w:fldCharType="separate"/>
+      </w:r>
+      <w:r>
+        <w:rPr>
+          <w:noProof/>
+        </w:rPr>
+        <w:t>2</w:t>
+      </w:r>
+      <w:r>
+        <w:rPr>
+          <w:noProof/>
+        </w:rPr>
+        <w:fldChar w:fldCharType="end"/>
+      </w:r>
       <w:r>
         <w:t>: Beispiel Schuelerwuensche.xlsx</w:t>
       </w:r>
@@ -1972,14 +2192,27 @@
                               <w:r>
                                 <w:t xml:space="preserve">Abbildung </w:t>
                               </w:r>
-                              <w:fldSimple w:instr=" SEQ Abbildung \* ARABIC ">
-                                <w:r>
-                                  <w:rPr>
-                                    <w:noProof/>
-                                  </w:rPr>
-                                  <w:t>3</w:t>
-                                </w:r>
-                              </w:fldSimple>
+                              <w:r>
+                                <w:fldChar w:fldCharType="begin"/>
+                              </w:r>
+                              <w:r>
+                                <w:instrText xml:space="preserve"> SEQ Abbildung \* ARABIC </w:instrText>
+                              </w:r>
+                              <w:r>
+                                <w:fldChar w:fldCharType="separate"/>
+                              </w:r>
+                              <w:r>
+                                <w:rPr>
+                                  <w:noProof/>
+                                </w:rPr>
+                                <w:t>3</w:t>
+                              </w:r>
+                              <w:r>
+                                <w:rPr>
+                                  <w:noProof/>
+                                </w:rPr>
+                                <w:fldChar w:fldCharType="end"/>
+                              </w:r>
                               <w:r>
                                 <w:t>: Beispiel Veranstaltungen.xlsx</w:t>
                               </w:r>
@@ -2045,14 +2278,27 @@
                         <w:r>
                           <w:t xml:space="preserve">Abbildung </w:t>
                         </w:r>
-                        <w:fldSimple w:instr=" SEQ Abbildung \* ARABIC ">
-                          <w:r>
-                            <w:rPr>
-                              <w:noProof/>
-                            </w:rPr>
-                            <w:t>3</w:t>
-                          </w:r>
-                        </w:fldSimple>
+                        <w:r>
+                          <w:fldChar w:fldCharType="begin"/>
+                        </w:r>
+                        <w:r>
+                          <w:instrText xml:space="preserve"> SEQ Abbildung \* ARABIC </w:instrText>
+                        </w:r>
+                        <w:r>
+                          <w:fldChar w:fldCharType="separate"/>
+                        </w:r>
+                        <w:r>
+                          <w:rPr>
+                            <w:noProof/>
+                          </w:rPr>
+                          <w:t>3</w:t>
+                        </w:r>
+                        <w:r>
+                          <w:rPr>
+                            <w:noProof/>
+                          </w:rPr>
+                          <w:fldChar w:fldCharType="end"/>
+                        </w:r>
                         <w:r>
                           <w:t>: Beispiel Veranstaltungen.xlsx</w:t>
                         </w:r>
@@ -2158,11 +2404,11 @@
           <w:numId w:val="1"/>
         </w:numPr>
       </w:pPr>
-      <w:bookmarkStart w:id="42" w:name="_Toc160193063"/>
+      <w:bookmarkStart w:id="43" w:name="_Toc160193063"/>
       <w:r>
         <w:t>Start der Anwendung</w:t>
       </w:r>
-      <w:bookmarkEnd w:id="42"/>
+      <w:bookmarkEnd w:id="43"/>
     </w:p>
     <w:p>
       <w:pPr>
@@ -2261,14 +2507,27 @@
       <w:r>
         <w:t xml:space="preserve">Abbildung </w:t>
       </w:r>
-      <w:fldSimple w:instr=" SEQ Abbildung \* ARABIC ">
-        <w:r>
-          <w:rPr>
-            <w:noProof/>
-          </w:rPr>
-          <w:t>4</w:t>
-        </w:r>
-      </w:fldSimple>
+      <w:r>
+        <w:fldChar w:fldCharType="begin"/>
+      </w:r>
+      <w:r>
+        <w:instrText xml:space="preserve"> SEQ Abbildung \* ARABIC </w:instrText>
+      </w:r>
+      <w:r>
+        <w:fldChar w:fldCharType="separate"/>
+      </w:r>
+      <w:r>
+        <w:rPr>
+          <w:noProof/>
+        </w:rPr>
+        <w:t>4</w:t>
+      </w:r>
+      <w:r>
+        <w:rPr>
+          <w:noProof/>
+        </w:rPr>
+        <w:fldChar w:fldCharType="end"/>
+      </w:r>
       <w:r>
         <w:t xml:space="preserve">: </w:t>
       </w:r>
@@ -2320,11 +2579,11 @@
           <w:numId w:val="1"/>
         </w:numPr>
       </w:pPr>
-      <w:bookmarkStart w:id="43" w:name="_Toc160193064"/>
+      <w:bookmarkStart w:id="44" w:name="_Toc160193064"/>
       <w:r>
         <w:t>EXPORT-Dateien</w:t>
       </w:r>
-      <w:bookmarkEnd w:id="43"/>
+      <w:bookmarkEnd w:id="44"/>
     </w:p>
     <w:p>
       <w:pPr>
@@ -2419,14 +2678,27 @@
       <w:r>
         <w:t xml:space="preserve">Abbildung </w:t>
       </w:r>
-      <w:fldSimple w:instr=" SEQ Abbildung \* ARABIC ">
-        <w:r>
-          <w:rPr>
-            <w:noProof/>
-          </w:rPr>
-          <w:t>5</w:t>
-        </w:r>
-      </w:fldSimple>
+      <w:r>
+        <w:fldChar w:fldCharType="begin"/>
+      </w:r>
+      <w:r>
+        <w:instrText xml:space="preserve"> SEQ Abbildung \* ARABIC </w:instrText>
+      </w:r>
+      <w:r>
+        <w:fldChar w:fldCharType="separate"/>
+      </w:r>
+      <w:r>
+        <w:rPr>
+          <w:noProof/>
+        </w:rPr>
+        <w:t>5</w:t>
+      </w:r>
+      <w:r>
+        <w:rPr>
+          <w:noProof/>
+        </w:rPr>
+        <w:fldChar w:fldCharType="end"/>
+      </w:r>
       <w:r>
         <w:t>: Export-Dateien</w:t>
       </w:r>
@@ -2444,12 +2716,10 @@
           <w:numId w:val="1"/>
         </w:numPr>
       </w:pPr>
-      <w:bookmarkStart w:id="44" w:name="_Toc160193065"/>
+      <w:bookmarkStart w:id="45" w:name="_Toc160193065"/>
       <w:r>
         <w:t>Bekannte Fehler</w:t>
       </w:r>
-      <w:bookmarkStart w:id="45" w:name="_GoBack"/>
-      <w:bookmarkEnd w:id="44"/>
       <w:bookmarkEnd w:id="45"/>
     </w:p>
     <w:p>
@@ -2460,6 +2730,7 @@
       </w:pPr>
     </w:p>
     <w:sectPr>
+      <w:footerReference w:type="default" r:id="rId16"/>
       <w:pgSz w:w="11906" w:h="16838"/>
       <w:pgMar w:top="1417" w:right="1417" w:bottom="1134" w:left="1417" w:header="708" w:footer="708" w:gutter="0"/>
       <w:pgNumType w:start="0"/>
@@ -2494,6 +2765,48 @@
     </w:p>
   </w:endnote>
 </w:endnotes>
+</file>
+
+<file path=word/footer1.xml><?xml version="1.0" encoding="utf-8"?>
+<w:ftr xmlns:wpc="http://schemas.microsoft.com/office/word/2010/wordprocessingCanvas" xmlns:cx="http://schemas.microsoft.com/office/drawing/2014/chartex" xmlns:cx1="http://schemas.microsoft.com/office/drawing/2015/9/8/chartex" xmlns:cx2="http://schemas.microsoft.com/office/drawing/2015/10/21/chartex" xmlns:cx3="http://schemas.microsoft.com/office/drawing/2016/5/9/chartex" xmlns:cx4="http://schemas.microsoft.com/office/drawing/2016/5/10/chartex" xmlns:cx5="http://schemas.microsoft.com/office/drawing/2016/5/11/chartex" xmlns:cx6="http://schemas.microsoft.com/office/drawing/2016/5/12/chartex" xmlns:cx7="http://schemas.microsoft.com/office/drawing/2016/5/13/chartex" xmlns:cx8="http://schemas.microsoft.com/office/drawing/2016/5/14/chartex" xmlns:mc="http://schemas.openxmlformats.org/markup-compatibility/2006" xmlns:aink="http://schemas.microsoft.com/office/drawing/2016/ink" xmlns:am3d="http://schemas.microsoft.com/office/drawing/2017/model3d" xmlns:o="urn:schemas-microsoft-com:office:office" xmlns:r="http://schemas.openxmlformats.org/officeDocument/2006/relationships" xmlns:m="http://schemas.openxmlformats.org/officeDocument/2006/math" xmlns:v="urn:schemas-microsoft-com:vml" xmlns:wp14="http://schemas.microsoft.com/office/word/2010/wordprocessingDrawing" xmlns:wp="http://schemas.openxmlformats.org/drawingml/2006/wordprocessingDrawing" xmlns:w10="urn:schemas-microsoft-com:office:word" xmlns:w="http://schemas.openxmlformats.org/wordprocessingml/2006/main" xmlns:w14="http://schemas.microsoft.com/office/word/2010/wordml" xmlns:w15="http://schemas.microsoft.com/office/word/2012/wordml" xmlns:w16cid="http://schemas.microsoft.com/office/word/2016/wordml/cid" xmlns:w16se="http://schemas.microsoft.com/office/word/2015/wordml/symex" xmlns:wpg="http://schemas.microsoft.com/office/word/2010/wordprocessingGroup" xmlns:wpi="http://schemas.microsoft.com/office/word/2010/wordprocessingInk" xmlns:wne="http://schemas.microsoft.com/office/word/2006/wordml" xmlns:wps="http://schemas.microsoft.com/office/word/2010/wordprocessingShape" mc:Ignorable="w14 w15 w16se w16cid wp14">
+  <w:sdt>
+    <w:sdtPr>
+      <w:id w:val="-896668492"/>
+      <w:docPartObj>
+        <w:docPartGallery w:val="Page Numbers (Bottom of Page)"/>
+        <w:docPartUnique/>
+      </w:docPartObj>
+    </w:sdtPr>
+    <w:sdtContent>
+      <w:p>
+        <w:pPr>
+          <w:pStyle w:val="Fuzeile"/>
+          <w:jc w:val="right"/>
+        </w:pPr>
+        <w:r>
+          <w:fldChar w:fldCharType="begin"/>
+        </w:r>
+        <w:r>
+          <w:instrText>PAGE   \* MERGEFORMAT</w:instrText>
+        </w:r>
+        <w:r>
+          <w:fldChar w:fldCharType="separate"/>
+        </w:r>
+        <w:r>
+          <w:t>2</w:t>
+        </w:r>
+        <w:r>
+          <w:fldChar w:fldCharType="end"/>
+        </w:r>
+      </w:p>
+    </w:sdtContent>
+  </w:sdt>
+  <w:p>
+    <w:pPr>
+      <w:pStyle w:val="Fuzeile"/>
+    </w:pPr>
+  </w:p>
+</w:ftr>
 </file>
 
 <file path=word/footnotes.xml><?xml version="1.0" encoding="utf-8"?>
@@ -3934,7 +4247,7 @@
 </file>
 
 <file path=customXml/itemProps2.xml><?xml version="1.0" encoding="utf-8"?>
-<ds:datastoreItem xmlns:ds="http://schemas.openxmlformats.org/officeDocument/2006/customXml" ds:itemID="{0F50F026-1164-48E3-926A-520DFE024EC6}">
+<ds:datastoreItem xmlns:ds="http://schemas.openxmlformats.org/officeDocument/2006/customXml" ds:itemID="{57A5A7C9-3C76-4773-B68D-BB604F3D5CE2}">
   <ds:schemaRefs>
     <ds:schemaRef ds:uri="http://schemas.openxmlformats.org/officeDocument/2006/bibliography"/>
   </ds:schemaRefs>

</xml_diff>